<commit_message>
added day 3 sims
</commit_message>
<xml_diff>
--- a/Notes/Day2.docx
+++ b/Notes/Day2.docx
@@ -650,6 +650,13 @@
           <w:lang w:val="en-US"/>
         </w:rPr>
         <w:tab/>
+      </w:r>
+      <w:r>
+        <w:rPr>
+          <w:rFonts w:hint="default" w:hAnsi="Cambria Math"/>
+          <w:i w:val="0"/>
+          <w:lang w:val="en-US"/>
+        </w:rPr>
         <w:t>Resistive/Linear region:Vgt&gt;Vdsat&gt;Vds VSat region: Vds&gt;Vgt&gt;Vdsat</w:t>
       </w:r>
     </w:p>
@@ -859,12 +866,6 @@
       </w:r>
     </w:p>
     <w:p>
-      <w:pPr>
-        <w:rPr>
-          <w:rFonts w:hint="default"/>
-          <w:lang w:val="en-US"/>
-        </w:rPr>
-      </w:pPr>
       <w:r>
         <w:drawing>
           <wp:inline distT="0" distB="0" distL="114300" distR="114300">
@@ -908,8 +909,76 @@
           </wp:inline>
         </w:drawing>
       </w:r>
+    </w:p>
+    <w:p/>
+    <w:p>
+      <w:r>
+        <w:drawing>
+          <wp:inline distT="0" distB="0" distL="114300" distR="114300">
+            <wp:extent cx="5760085" cy="3256280"/>
+            <wp:effectExtent l="0" t="0" r="12065" b="1270"/>
+            <wp:docPr id="3" name="Picture 1"/>
+            <wp:cNvGraphicFramePr>
+              <a:graphicFrameLocks xmlns:a="http://schemas.openxmlformats.org/drawingml/2006/main" noChangeAspect="1"/>
+            </wp:cNvGraphicFramePr>
+            <a:graphic xmlns:a="http://schemas.openxmlformats.org/drawingml/2006/main">
+              <a:graphicData uri="http://schemas.openxmlformats.org/drawingml/2006/picture">
+                <pic:pic xmlns:pic="http://schemas.openxmlformats.org/drawingml/2006/picture">
+                  <pic:nvPicPr>
+                    <pic:cNvPr id="3" name="Picture 1"/>
+                    <pic:cNvPicPr>
+                      <a:picLocks noChangeAspect="1"/>
+                    </pic:cNvPicPr>
+                  </pic:nvPicPr>
+                  <pic:blipFill>
+                    <a:blip r:embed="rId16"/>
+                    <a:stretch>
+                      <a:fillRect/>
+                    </a:stretch>
+                  </pic:blipFill>
+                  <pic:spPr>
+                    <a:xfrm>
+                      <a:off x="0" y="0"/>
+                      <a:ext cx="5760085" cy="3256280"/>
+                    </a:xfrm>
+                    <a:prstGeom prst="rect">
+                      <a:avLst/>
+                    </a:prstGeom>
+                    <a:noFill/>
+                    <a:ln>
+                      <a:noFill/>
+                    </a:ln>
+                  </pic:spPr>
+                </pic:pic>
+              </a:graphicData>
+            </a:graphic>
+          </wp:inline>
+        </w:drawing>
+      </w:r>
+    </w:p>
+    <w:p>
+      <w:pPr>
+        <w:rPr>
+          <w:rFonts w:hint="default"/>
+          <w:lang w:val="en-US"/>
+        </w:rPr>
+      </w:pPr>
+      <w:r>
+        <w:rPr>
+          <w:rFonts w:hint="default"/>
+          <w:lang w:val="en-US"/>
+        </w:rPr>
+        <w:t>Now in the above graph of the intersected PMOS and NMOS load curves we might wonder about the y-axis label being IdsN. It is actually -IdsP since in this case IdsN = -</w:t>
+      </w:r>
       <w:bookmarkStart w:id="0" w:name="_GoBack"/>
       <w:bookmarkEnd w:id="0"/>
+      <w:r>
+        <w:rPr>
+          <w:rFonts w:hint="default"/>
+          <w:lang w:val="en-US"/>
+        </w:rPr>
+        <w:t>Idsp</w:t>
+      </w:r>
     </w:p>
     <w:sectPr>
       <w:pgSz w:w="11906" w:h="16838"/>

</xml_diff>